<commit_message>
Adding documentation on setup for Nat-instance
</commit_message>
<xml_diff>
--- a/Nat-Instance.docx
+++ b/Nat-Instance.docx
@@ -333,7 +333,7 @@
           <w:szCs w:val="26"/>
           <w:rtl w:val="0"/>
         </w:rPr>
-        <w:t xml:space="preserve">2. SSH into the Instance</w:t>
+        <w:t xml:space="preserve">2. SSH into the Instance/Userdata</w:t>
       </w:r>
     </w:p>
     <w:p>
@@ -613,12 +613,12 @@
           <wp:inline distB="114300" distT="114300" distL="114300" distR="114300">
             <wp:extent cx="5943600" cy="139700"/>
             <wp:effectExtent b="0" l="0" r="0" t="0"/>
-            <wp:docPr id="3" name="image3.png"/>
+            <wp:docPr id="3" name="image2.png"/>
             <a:graphic>
               <a:graphicData uri="http://schemas.openxmlformats.org/drawingml/2006/picture">
                 <pic:pic>
                   <pic:nvPicPr>
-                    <pic:cNvPr id="0" name="image3.png"/>
+                    <pic:cNvPr id="0" name="image2.png"/>
                     <pic:cNvPicPr preferRelativeResize="0"/>
                   </pic:nvPicPr>
                   <pic:blipFill>
@@ -701,12 +701,12 @@
           <wp:inline distB="114300" distT="114300" distL="114300" distR="114300">
             <wp:extent cx="5943600" cy="622300"/>
             <wp:effectExtent b="0" l="0" r="0" t="0"/>
-            <wp:docPr id="2" name="image2.png"/>
+            <wp:docPr id="2" name="image3.png"/>
             <a:graphic>
               <a:graphicData uri="http://schemas.openxmlformats.org/drawingml/2006/picture">
                 <pic:pic>
                   <pic:nvPicPr>
-                    <pic:cNvPr id="0" name="image2.png"/>
+                    <pic:cNvPr id="0" name="image3.png"/>
                     <pic:cNvPicPr preferRelativeResize="0"/>
                   </pic:nvPicPr>
                   <pic:blipFill>

</xml_diff>